<commit_message>
Fixed typo in feedback
</commit_message>
<xml_diff>
--- a/02_MetroBlade_final_feedback.docx
+++ b/02_MetroBlade_final_feedback.docx
@@ -356,8 +356,10 @@
         <w:jc w:val="right"/>
       </w:pPr>
       <w:r>
-        <w:t>0</w:t>
-      </w:r>
+        <w:t>5</w:t>
+      </w:r>
+      <w:bookmarkStart w:id="1" w:name="_GoBack"/>
+      <w:bookmarkEnd w:id="1"/>
       <w:r>
         <w:t>/10</w:t>
       </w:r>
@@ -533,8 +535,6 @@
       <w:r>
         <w:t>41</w:t>
       </w:r>
-      <w:bookmarkStart w:id="1" w:name="_GoBack"/>
-      <w:bookmarkEnd w:id="1"/>
       <w:r>
         <w:t>/80</w:t>
       </w:r>

</xml_diff>